<commit_message>
laporan tugas 3 fix
</commit_message>
<xml_diff>
--- a/laporan progjar tugas 3 kelompok 5.docx
+++ b/laporan progjar tugas 3 kelompok 5.docx
@@ -1450,6 +1450,15 @@
           <w:rFonts w:asciiTheme="majorBidi" w:hAnsiTheme="majorBidi" w:cstheme="majorBidi"/>
           <w:sz w:val="24"/>
           <w:szCs w:val="24"/>
+          <w:lang w:val="id-ID"/>
+        </w:rPr>
+        <w:t>/mengupload</w:t>
+      </w:r>
+      <w:r>
+        <w:rPr>
+          <w:rFonts w:asciiTheme="majorBidi" w:hAnsiTheme="majorBidi" w:cstheme="majorBidi"/>
+          <w:sz w:val="24"/>
+          <w:szCs w:val="24"/>
         </w:rPr>
         <w:t xml:space="preserve"> file(context type: txt)</w:t>
       </w:r>
@@ -1501,7 +1510,24 @@
           <w:sz w:val="24"/>
           <w:szCs w:val="24"/>
         </w:rPr>
-        <w:t xml:space="preserve"> file</w:t>
+        <w:t xml:space="preserve"> </w:t>
+      </w:r>
+      <w:r>
+        <w:rPr>
+          <w:rFonts w:asciiTheme="majorBidi" w:hAnsiTheme="majorBidi" w:cstheme="majorBidi"/>
+          <w:sz w:val="24"/>
+          <w:szCs w:val="24"/>
+          <w:lang w:val="id-ID"/>
+        </w:rPr>
+        <w:t xml:space="preserve">/ menampilkan </w:t>
+      </w:r>
+      <w:r>
+        <w:rPr>
+          <w:rFonts w:asciiTheme="majorBidi" w:hAnsiTheme="majorBidi" w:cstheme="majorBidi"/>
+          <w:sz w:val="24"/>
+          <w:szCs w:val="24"/>
+        </w:rPr>
+        <w:t>file</w:t>
       </w:r>
     </w:p>
     <w:p>
@@ -3846,8 +3872,6 @@
           <w:szCs w:val="24"/>
         </w:rPr>
       </w:pPr>
-      <w:bookmarkStart w:id="0" w:name="_GoBack"/>
-      <w:bookmarkEnd w:id="0"/>
       <w:r>
         <w:rPr>
           <w:rFonts w:asciiTheme="majorBidi" w:hAnsiTheme="majorBidi" w:cstheme="majorBidi"/>
@@ -4919,7 +4943,24 @@
                 <w:sz w:val="24"/>
                 <w:szCs w:val="24"/>
               </w:rPr>
-              <w:t xml:space="preserve"> file</w:t>
+              <w:t xml:space="preserve"> </w:t>
+            </w:r>
+            <w:r>
+              <w:rPr>
+                <w:rFonts w:asciiTheme="majorBidi" w:hAnsiTheme="majorBidi" w:cstheme="majorBidi"/>
+                <w:sz w:val="24"/>
+                <w:szCs w:val="24"/>
+                <w:lang w:val="id-ID"/>
+              </w:rPr>
+              <w:t xml:space="preserve">/ menampilkan </w:t>
+            </w:r>
+            <w:r>
+              <w:rPr>
+                <w:rFonts w:asciiTheme="majorBidi" w:hAnsiTheme="majorBidi" w:cstheme="majorBidi"/>
+                <w:sz w:val="24"/>
+                <w:szCs w:val="24"/>
+              </w:rPr>
+              <w:t>file</w:t>
             </w:r>
           </w:p>
         </w:tc>
@@ -5037,8 +5078,27 @@
                 <w:sz w:val="24"/>
                 <w:szCs w:val="24"/>
               </w:rPr>
-              <w:t xml:space="preserve"> file(context type: txt)</w:t>
-            </w:r>
+              <w:t xml:space="preserve"> </w:t>
+            </w:r>
+            <w:r>
+              <w:rPr>
+                <w:rFonts w:asciiTheme="majorBidi" w:hAnsiTheme="majorBidi" w:cstheme="majorBidi"/>
+                <w:sz w:val="24"/>
+                <w:szCs w:val="24"/>
+                <w:lang w:val="id-ID"/>
+              </w:rPr>
+              <w:t xml:space="preserve">/ mengupload </w:t>
+            </w:r>
+            <w:r>
+              <w:rPr>
+                <w:rFonts w:asciiTheme="majorBidi" w:hAnsiTheme="majorBidi" w:cstheme="majorBidi"/>
+                <w:sz w:val="24"/>
+                <w:szCs w:val="24"/>
+              </w:rPr>
+              <w:t>file</w:t>
+            </w:r>
+            <w:bookmarkStart w:id="0" w:name="_GoBack"/>
+            <w:bookmarkEnd w:id="0"/>
           </w:p>
         </w:tc>
       </w:tr>

</xml_diff>

<commit_message>
Laporan 3 dan server.py fix
</commit_message>
<xml_diff>
--- a/laporan progjar tugas 3 kelompok 5.docx
+++ b/laporan progjar tugas 3 kelompok 5.docx
@@ -839,16 +839,7 @@
           <w:sz w:val="24"/>
           <w:szCs w:val="24"/>
         </w:rPr>
-        <w:t xml:space="preserve">, </w:t>
-      </w:r>
-      <w:proofErr w:type="gramStart"/>
-      <w:r>
-        <w:rPr>
-          <w:rFonts w:ascii="Times New Roman" w:hAnsi="Times New Roman" w:cs="Times New Roman"/>
-          <w:sz w:val="24"/>
-          <w:szCs w:val="24"/>
-        </w:rPr>
-        <w:t>S.</w:t>
+        <w:t>, S.</w:t>
       </w:r>
       <w:proofErr w:type="spellStart"/>
       <w:r>
@@ -860,7 +851,6 @@
         <w:t>Kom</w:t>
       </w:r>
       <w:proofErr w:type="spellEnd"/>
-      <w:proofErr w:type="gramEnd"/>
       <w:r>
         <w:rPr>
           <w:rFonts w:ascii="Times New Roman" w:hAnsi="Times New Roman" w:cs="Times New Roman"/>
@@ -1792,6 +1782,29 @@
         <w:t>direktori</w:t>
       </w:r>
       <w:proofErr w:type="spellEnd"/>
+    </w:p>
+    <w:p>
+      <w:pPr>
+        <w:pStyle w:val="ListParagraph"/>
+        <w:numPr>
+          <w:ilvl w:val="0"/>
+          <w:numId w:val="1"/>
+        </w:numPr>
+        <w:rPr>
+          <w:rFonts w:asciiTheme="majorBidi" w:hAnsiTheme="majorBidi" w:cstheme="majorBidi"/>
+          <w:sz w:val="24"/>
+          <w:szCs w:val="24"/>
+        </w:rPr>
+      </w:pPr>
+      <w:r>
+        <w:rPr>
+          <w:rFonts w:asciiTheme="majorBidi" w:hAnsiTheme="majorBidi" w:cstheme="majorBidi"/>
+          <w:sz w:val="24"/>
+          <w:szCs w:val="24"/>
+          <w:lang w:val="id-ID"/>
+        </w:rPr>
+        <w:t>Download</w:t>
+      </w:r>
     </w:p>
     <w:p>
       <w:pPr>
@@ -2012,7 +2025,34 @@
           <w:szCs w:val="24"/>
           <w:lang w:val="id-ID"/>
         </w:rPr>
-        <w:t xml:space="preserve"> response_no1 berfungsi sebagai view daftar file yang ada</w:t>
+        <w:t xml:space="preserve"> response_no1 berfungsi sebagai view daftar file </w:t>
+      </w:r>
+      <w:r>
+        <w:rPr>
+          <w:rFonts w:asciiTheme="majorBidi" w:hAnsiTheme="majorBidi" w:cstheme="majorBidi"/>
+          <w:sz w:val="24"/>
+          <w:szCs w:val="24"/>
+          <w:lang w:val="id-ID"/>
+        </w:rPr>
+        <w:t xml:space="preserve">dan folder </w:t>
+      </w:r>
+      <w:r>
+        <w:rPr>
+          <w:rFonts w:asciiTheme="majorBidi" w:hAnsiTheme="majorBidi" w:cstheme="majorBidi"/>
+          <w:sz w:val="24"/>
+          <w:szCs w:val="24"/>
+          <w:lang w:val="id-ID"/>
+        </w:rPr>
+        <w:t>yang ada</w:t>
+      </w:r>
+      <w:r>
+        <w:rPr>
+          <w:rFonts w:asciiTheme="majorBidi" w:hAnsiTheme="majorBidi" w:cstheme="majorBidi"/>
+          <w:sz w:val="24"/>
+          <w:szCs w:val="24"/>
+          <w:lang w:val="id-ID"/>
+        </w:rPr>
+        <w:t>. Url yang dipassing displite. Kemudian mengecek menggunakan os.path untuk file/directory yang ada, jika file ada tombol downloadnya, jika tidak berarti directory</w:t>
       </w:r>
     </w:p>
     <w:p>
@@ -2032,10 +2072,10 @@
           <w:lang w:val="id-ID" w:eastAsia="id-ID"/>
         </w:rPr>
         <w:drawing>
-          <wp:inline distT="0" distB="0" distL="0" distR="0" wp14:anchorId="1AC55AE3" wp14:editId="18FC25C9">
-            <wp:extent cx="5943600" cy="2781935"/>
+          <wp:inline distT="0" distB="0" distL="0" distR="0" wp14:anchorId="2E4AAB01" wp14:editId="4A855981">
+            <wp:extent cx="5943600" cy="2534920"/>
             <wp:effectExtent l="0" t="0" r="0" b="0"/>
-            <wp:docPr id="26" name="Picture 26"/>
+            <wp:docPr id="3" name="Picture 3"/>
             <wp:cNvGraphicFramePr>
               <a:graphicFrameLocks xmlns:a="http://schemas.openxmlformats.org/drawingml/2006/main" noChangeAspect="1"/>
             </wp:cNvGraphicFramePr>
@@ -2055,7 +2095,7 @@
                   <pic:spPr>
                     <a:xfrm>
                       <a:off x="0" y="0"/>
-                      <a:ext cx="5943600" cy="2781935"/>
+                      <a:ext cx="5943600" cy="2534920"/>
                     </a:xfrm>
                     <a:prstGeom prst="rect">
                       <a:avLst/>
@@ -2086,10 +2126,10 @@
         </w:rPr>
         <w:lastRenderedPageBreak/>
         <w:drawing>
-          <wp:inline distT="0" distB="0" distL="0" distR="0" wp14:anchorId="7DCB28BF" wp14:editId="2CFA9EB5">
-            <wp:extent cx="5943600" cy="1417955"/>
-            <wp:effectExtent l="0" t="0" r="0" b="0"/>
-            <wp:docPr id="27" name="Picture 27"/>
+          <wp:inline distT="0" distB="0" distL="0" distR="0" wp14:anchorId="7E761502" wp14:editId="684DE872">
+            <wp:extent cx="5943600" cy="1838325"/>
+            <wp:effectExtent l="0" t="0" r="0" b="9525"/>
+            <wp:docPr id="4" name="Picture 4"/>
             <wp:cNvGraphicFramePr>
               <a:graphicFrameLocks xmlns:a="http://schemas.openxmlformats.org/drawingml/2006/main" noChangeAspect="1"/>
             </wp:cNvGraphicFramePr>
@@ -2109,7 +2149,7 @@
                   <pic:spPr>
                     <a:xfrm>
                       <a:off x="0" y="0"/>
-                      <a:ext cx="5943600" cy="1417955"/>
+                      <a:ext cx="5943600" cy="1838325"/>
                     </a:xfrm>
                     <a:prstGeom prst="rect">
                       <a:avLst/>
@@ -2152,7 +2192,16 @@
           <w:szCs w:val="24"/>
           <w:lang w:val="id-ID"/>
         </w:rPr>
-        <w:t xml:space="preserve"> response_no5 digunakan untuk view read folder</w:t>
+        <w:t xml:space="preserve"> response_no5 digunakan untuk view </w:t>
+      </w:r>
+      <w:r>
+        <w:rPr>
+          <w:rFonts w:asciiTheme="majorBidi" w:hAnsiTheme="majorBidi" w:cstheme="majorBidi"/>
+          <w:sz w:val="24"/>
+          <w:szCs w:val="24"/>
+          <w:lang w:val="id-ID"/>
+        </w:rPr>
+        <w:t>form inputan nama directory</w:t>
       </w:r>
     </w:p>
     <w:p>
@@ -2240,6 +2289,53 @@
         </w:rPr>
         <w:t xml:space="preserve"> buat_dir untuk membuat direktori baru</w:t>
       </w:r>
+      <w:r>
+        <w:rPr>
+          <w:rFonts w:asciiTheme="majorBidi" w:hAnsiTheme="majorBidi" w:cstheme="majorBidi"/>
+          <w:sz w:val="24"/>
+          <w:szCs w:val="24"/>
+          <w:lang w:val="id-ID"/>
+        </w:rPr>
+        <w:t xml:space="preserve">. Fungsi mendapat sebuah message, kemudian memanggil fungsi get_input untuk mendapatkan nama directory. </w:t>
+      </w:r>
+    </w:p>
+    <w:p>
+      <w:pPr>
+        <w:pStyle w:val="ListParagraph"/>
+        <w:rPr>
+          <w:rFonts w:asciiTheme="majorBidi" w:hAnsiTheme="majorBidi" w:cstheme="majorBidi"/>
+          <w:sz w:val="24"/>
+          <w:szCs w:val="24"/>
+          <w:lang w:val="id-ID"/>
+        </w:rPr>
+      </w:pPr>
+      <w:r>
+        <w:rPr>
+          <w:rFonts w:asciiTheme="majorBidi" w:hAnsiTheme="majorBidi" w:cstheme="majorBidi"/>
+          <w:sz w:val="24"/>
+          <w:szCs w:val="24"/>
+          <w:lang w:val="id-ID"/>
+        </w:rPr>
+        <w:t xml:space="preserve">(line 99) “ </w:t>
+      </w:r>
+      <w:r>
+        <w:rPr>
+          <w:rFonts w:asciiTheme="majorBidi" w:hAnsiTheme="majorBidi" w:cstheme="majorBidi"/>
+          <w:sz w:val="24"/>
+          <w:szCs w:val="24"/>
+          <w:lang w:val="id-ID"/>
+        </w:rPr>
+        <w:t>fullpath = os.getcwd() + '/' + url[1] + data</w:t>
+      </w:r>
+      <w:r>
+        <w:rPr>
+          <w:rFonts w:asciiTheme="majorBidi" w:hAnsiTheme="majorBidi" w:cstheme="majorBidi"/>
+          <w:sz w:val="24"/>
+          <w:szCs w:val="24"/>
+          <w:lang w:val="id-ID"/>
+        </w:rPr>
+        <w:t xml:space="preserve"> “ untuk membuat alamat folder yang diinginkan.</w:t>
+      </w:r>
     </w:p>
     <w:p>
       <w:pPr>
@@ -2324,7 +2420,52 @@
           <w:szCs w:val="24"/>
           <w:lang w:val="id-ID"/>
         </w:rPr>
-        <w:t xml:space="preserve"> response_telu untuk mengambil atau menampilkan file</w:t>
+        <w:t xml:space="preserve"> response_telu untuk mengambil </w:t>
+      </w:r>
+      <w:r>
+        <w:rPr>
+          <w:rFonts w:asciiTheme="majorBidi" w:hAnsiTheme="majorBidi" w:cstheme="majorBidi"/>
+          <w:sz w:val="24"/>
+          <w:szCs w:val="24"/>
+          <w:lang w:val="id-ID"/>
+        </w:rPr>
+        <w:t>dan</w:t>
+      </w:r>
+      <w:r>
+        <w:rPr>
+          <w:rFonts w:asciiTheme="majorBidi" w:hAnsiTheme="majorBidi" w:cstheme="majorBidi"/>
+          <w:sz w:val="24"/>
+          <w:szCs w:val="24"/>
+          <w:lang w:val="id-ID"/>
+        </w:rPr>
+        <w:t xml:space="preserve"> menampilkan </w:t>
+      </w:r>
+      <w:r>
+        <w:rPr>
+          <w:rFonts w:asciiTheme="majorBidi" w:hAnsiTheme="majorBidi" w:cstheme="majorBidi"/>
+          <w:sz w:val="24"/>
+          <w:szCs w:val="24"/>
+          <w:lang w:val="id-ID"/>
+        </w:rPr>
+        <w:t xml:space="preserve">isi </w:t>
+      </w:r>
+      <w:r>
+        <w:rPr>
+          <w:rFonts w:asciiTheme="majorBidi" w:hAnsiTheme="majorBidi" w:cstheme="majorBidi"/>
+          <w:sz w:val="24"/>
+          <w:szCs w:val="24"/>
+          <w:lang w:val="id-ID"/>
+        </w:rPr>
+        <w:t>file</w:t>
+      </w:r>
+      <w:r>
+        <w:rPr>
+          <w:rFonts w:asciiTheme="majorBidi" w:hAnsiTheme="majorBidi" w:cstheme="majorBidi"/>
+          <w:sz w:val="24"/>
+          <w:szCs w:val="24"/>
+          <w:lang w:val="id-ID"/>
+        </w:rPr>
+        <w:t xml:space="preserve"> di web</w:t>
       </w:r>
     </w:p>
     <w:p>
@@ -2411,7 +2552,25 @@
           <w:szCs w:val="24"/>
           <w:lang w:val="id-ID"/>
         </w:rPr>
-        <w:t xml:space="preserve"> response_no2 untuk view upload</w:t>
+        <w:t xml:space="preserve"> response_no2 untuk view </w:t>
+      </w:r>
+      <w:r>
+        <w:rPr>
+          <w:rFonts w:asciiTheme="majorBidi" w:hAnsiTheme="majorBidi" w:cstheme="majorBidi"/>
+          <w:sz w:val="24"/>
+          <w:szCs w:val="24"/>
+          <w:lang w:val="id-ID"/>
+        </w:rPr>
+        <w:t xml:space="preserve">form </w:t>
+      </w:r>
+      <w:r>
+        <w:rPr>
+          <w:rFonts w:asciiTheme="majorBidi" w:hAnsiTheme="majorBidi" w:cstheme="majorBidi"/>
+          <w:sz w:val="24"/>
+          <w:szCs w:val="24"/>
+          <w:lang w:val="id-ID"/>
+        </w:rPr>
+        <w:t>upload</w:t>
       </w:r>
     </w:p>
     <w:p>
@@ -2561,6 +2720,15 @@
         </w:rPr>
         <w:t xml:space="preserve"> file</w:t>
       </w:r>
+      <w:r>
+        <w:rPr>
+          <w:rFonts w:asciiTheme="majorBidi" w:hAnsiTheme="majorBidi" w:cstheme="majorBidi"/>
+          <w:sz w:val="24"/>
+          <w:szCs w:val="24"/>
+          <w:lang w:val="id-ID"/>
+        </w:rPr>
+        <w:t xml:space="preserve">. Line 153-157 untuk mendapatkan nama file. Line 159-160 untuk mendapatkan isi file. Line 163-170 untuk mendapatkan nama file yang baru. Line 172-174 untuk menulis isi file ke directory upload. </w:t>
+      </w:r>
     </w:p>
     <w:p>
       <w:pPr>
@@ -2578,11 +2746,12 @@
           <w:noProof/>
           <w:lang w:val="id-ID" w:eastAsia="id-ID"/>
         </w:rPr>
+        <w:lastRenderedPageBreak/>
         <w:drawing>
-          <wp:inline distT="0" distB="0" distL="0" distR="0" wp14:anchorId="01F11696" wp14:editId="6B3E8BA5">
-            <wp:extent cx="5943600" cy="2874010"/>
+          <wp:inline distT="0" distB="0" distL="0" distR="0" wp14:anchorId="4814590C" wp14:editId="23293104">
+            <wp:extent cx="5943600" cy="2950210"/>
             <wp:effectExtent l="0" t="0" r="0" b="2540"/>
-            <wp:docPr id="32" name="Picture 32"/>
+            <wp:docPr id="5" name="Picture 5"/>
             <wp:cNvGraphicFramePr>
               <a:graphicFrameLocks xmlns:a="http://schemas.openxmlformats.org/drawingml/2006/main" noChangeAspect="1"/>
             </wp:cNvGraphicFramePr>
@@ -2602,7 +2771,7 @@
                   <pic:spPr>
                     <a:xfrm>
                       <a:off x="0" y="0"/>
-                      <a:ext cx="5943600" cy="2874010"/>
+                      <a:ext cx="5943600" cy="2950210"/>
                     </a:xfrm>
                     <a:prstGeom prst="rect">
                       <a:avLst/>
@@ -2631,12 +2800,11 @@
           <w:noProof/>
           <w:lang w:val="id-ID" w:eastAsia="id-ID"/>
         </w:rPr>
-        <w:lastRenderedPageBreak/>
         <w:drawing>
-          <wp:inline distT="0" distB="0" distL="0" distR="0" wp14:anchorId="0DED50B8" wp14:editId="52C16C65">
-            <wp:extent cx="5943600" cy="1130300"/>
-            <wp:effectExtent l="0" t="0" r="0" b="0"/>
-            <wp:docPr id="33" name="Picture 33"/>
+          <wp:inline distT="0" distB="0" distL="0" distR="0" wp14:anchorId="39F5ABBD" wp14:editId="4775C552">
+            <wp:extent cx="5943600" cy="601980"/>
+            <wp:effectExtent l="0" t="0" r="0" b="7620"/>
+            <wp:docPr id="6" name="Picture 6"/>
             <wp:cNvGraphicFramePr>
               <a:graphicFrameLocks xmlns:a="http://schemas.openxmlformats.org/drawingml/2006/main" noChangeAspect="1"/>
             </wp:cNvGraphicFramePr>
@@ -2656,7 +2824,7 @@
                   <pic:spPr>
                     <a:xfrm>
                       <a:off x="0" y="0"/>
-                      <a:ext cx="5943600" cy="1130300"/>
+                      <a:ext cx="5943600" cy="601980"/>
                     </a:xfrm>
                     <a:prstGeom prst="rect">
                       <a:avLst/>
@@ -2708,7 +2876,34 @@
           <w:szCs w:val="24"/>
           <w:lang w:val="id-ID"/>
         </w:rPr>
-        <w:t xml:space="preserve"> menghapus direktori</w:t>
+        <w:t xml:space="preserve"> </w:t>
+      </w:r>
+      <w:r>
+        <w:rPr>
+          <w:rFonts w:asciiTheme="majorBidi" w:hAnsiTheme="majorBidi" w:cstheme="majorBidi"/>
+          <w:sz w:val="24"/>
+          <w:szCs w:val="24"/>
+          <w:lang w:val="id-ID"/>
+        </w:rPr>
+        <w:t xml:space="preserve">form </w:t>
+      </w:r>
+      <w:r>
+        <w:rPr>
+          <w:rFonts w:asciiTheme="majorBidi" w:hAnsiTheme="majorBidi" w:cstheme="majorBidi"/>
+          <w:sz w:val="24"/>
+          <w:szCs w:val="24"/>
+          <w:lang w:val="id-ID"/>
+        </w:rPr>
+        <w:t>menghapus direktori</w:t>
+      </w:r>
+      <w:r>
+        <w:rPr>
+          <w:rFonts w:asciiTheme="majorBidi" w:hAnsiTheme="majorBidi" w:cstheme="majorBidi"/>
+          <w:sz w:val="24"/>
+          <w:szCs w:val="24"/>
+          <w:lang w:val="id-ID"/>
+        </w:rPr>
+        <w:t>.</w:t>
       </w:r>
     </w:p>
     <w:p>
@@ -2811,7 +3006,25 @@
           <w:szCs w:val="24"/>
           <w:lang w:val="id-ID"/>
         </w:rPr>
-        <w:t xml:space="preserve"> sebagai view untuk memindahkan file/direktori</w:t>
+        <w:t xml:space="preserve"> sebagai view </w:t>
+      </w:r>
+      <w:r>
+        <w:rPr>
+          <w:rFonts w:asciiTheme="majorBidi" w:hAnsiTheme="majorBidi" w:cstheme="majorBidi"/>
+          <w:sz w:val="24"/>
+          <w:szCs w:val="24"/>
+          <w:lang w:val="id-ID"/>
+        </w:rPr>
+        <w:t xml:space="preserve">form </w:t>
+      </w:r>
+      <w:r>
+        <w:rPr>
+          <w:rFonts w:asciiTheme="majorBidi" w:hAnsiTheme="majorBidi" w:cstheme="majorBidi"/>
+          <w:sz w:val="24"/>
+          <w:szCs w:val="24"/>
+          <w:lang w:val="id-ID"/>
+        </w:rPr>
+        <w:t>untuk memindahkan file/direktori</w:t>
       </w:r>
     </w:p>
     <w:p>
@@ -2890,6 +3103,33 @@
         </w:rPr>
         <w:t>Fungsi hapus_dir untuk menghapus direktori</w:t>
       </w:r>
+      <w:r>
+        <w:rPr>
+          <w:rFonts w:asciiTheme="majorBidi" w:hAnsiTheme="majorBidi" w:cstheme="majorBidi"/>
+          <w:sz w:val="24"/>
+          <w:szCs w:val="24"/>
+          <w:lang w:val="id-ID"/>
+        </w:rPr>
+        <w:t>. Line 215 “</w:t>
+      </w:r>
+      <w:r>
+        <w:rPr>
+          <w:rFonts w:asciiTheme="majorBidi" w:hAnsiTheme="majorBidi" w:cstheme="majorBidi"/>
+          <w:sz w:val="24"/>
+          <w:szCs w:val="24"/>
+          <w:lang w:val="id-ID"/>
+        </w:rPr>
+        <w:t>shutil.rmtree(path+'/'+mydir)</w:t>
+      </w:r>
+      <w:r>
+        <w:rPr>
+          <w:rFonts w:asciiTheme="majorBidi" w:hAnsiTheme="majorBidi" w:cstheme="majorBidi"/>
+          <w:sz w:val="24"/>
+          <w:szCs w:val="24"/>
+          <w:lang w:val="id-ID"/>
+        </w:rPr>
+        <w:t>” untuk menghapus seluruh isi directory dan directory itu sendiri.</w:t>
+      </w:r>
     </w:p>
     <w:p>
       <w:pPr>
@@ -2907,6 +3147,7 @@
           <w:noProof/>
           <w:lang w:val="id-ID" w:eastAsia="id-ID"/>
         </w:rPr>
+        <w:lastRenderedPageBreak/>
         <w:drawing>
           <wp:inline distT="0" distB="0" distL="0" distR="0" wp14:anchorId="4D7D6967" wp14:editId="6D709DC8">
             <wp:extent cx="5943600" cy="1979295"/>
@@ -2967,6 +3208,33 @@
         </w:rPr>
         <w:t>Fungsi hapus_file untuk menghapus file</w:t>
       </w:r>
+      <w:r>
+        <w:rPr>
+          <w:rFonts w:asciiTheme="majorBidi" w:hAnsiTheme="majorBidi" w:cstheme="majorBidi"/>
+          <w:sz w:val="24"/>
+          <w:szCs w:val="24"/>
+          <w:lang w:val="id-ID"/>
+        </w:rPr>
+        <w:t>. Line 233 “</w:t>
+      </w:r>
+      <w:r>
+        <w:rPr>
+          <w:rFonts w:asciiTheme="majorBidi" w:hAnsiTheme="majorBidi" w:cstheme="majorBidi"/>
+          <w:sz w:val="24"/>
+          <w:szCs w:val="24"/>
+          <w:lang w:val="id-ID"/>
+        </w:rPr>
+        <w:t>os.remove(filepath)</w:t>
+      </w:r>
+      <w:r>
+        <w:rPr>
+          <w:rFonts w:asciiTheme="majorBidi" w:hAnsiTheme="majorBidi" w:cstheme="majorBidi"/>
+          <w:sz w:val="24"/>
+          <w:szCs w:val="24"/>
+          <w:lang w:val="id-ID"/>
+        </w:rPr>
+        <w:t>” untuk menghapus sebuah file</w:t>
+      </w:r>
     </w:p>
     <w:p>
       <w:pPr>
@@ -2982,7 +3250,6 @@
           <w:noProof/>
           <w:lang w:val="id-ID" w:eastAsia="id-ID"/>
         </w:rPr>
-        <w:lastRenderedPageBreak/>
         <w:drawing>
           <wp:inline distT="0" distB="0" distL="0" distR="0" wp14:anchorId="661FF9E4" wp14:editId="299D89DC">
             <wp:extent cx="5943600" cy="1873250"/>
@@ -3043,6 +3310,15 @@
         </w:rPr>
         <w:t>Fungsi pindah untuk memindahkan file/direktori</w:t>
       </w:r>
+      <w:r>
+        <w:rPr>
+          <w:rFonts w:asciiTheme="majorBidi" w:hAnsiTheme="majorBidi" w:cstheme="majorBidi"/>
+          <w:sz w:val="24"/>
+          <w:szCs w:val="24"/>
+          <w:lang w:val="id-ID"/>
+        </w:rPr>
+        <w:t xml:space="preserve">. Untuk memindah file menggunakan “os.rename(thefile, dest)”. Untuk memindah directory menggunakan “shutil.move(thefile, dest)”. </w:t>
+      </w:r>
     </w:p>
     <w:p>
       <w:pPr>
@@ -3118,15 +3394,13 @@
           <w:szCs w:val="24"/>
           <w:lang w:val="id-ID"/>
         </w:rPr>
-        <w:t>Template</w:t>
-      </w:r>
-    </w:p>
-    <w:p>
-      <w:pPr>
-        <w:rPr>
-          <w:rFonts w:asciiTheme="majorBidi" w:hAnsiTheme="majorBidi" w:cstheme="majorBidi"/>
-          <w:b/>
-          <w:bCs/>
+        <w:t xml:space="preserve">Fungsi response_download untuk response download. </w:t>
+      </w:r>
+    </w:p>
+    <w:p>
+      <w:pPr>
+        <w:rPr>
+          <w:rFonts w:asciiTheme="majorBidi" w:hAnsiTheme="majorBidi" w:cstheme="majorBidi"/>
           <w:sz w:val="24"/>
           <w:szCs w:val="24"/>
           <w:lang w:val="id-ID"/>
@@ -3137,11 +3411,12 @@
           <w:noProof/>
           <w:lang w:val="id-ID" w:eastAsia="id-ID"/>
         </w:rPr>
+        <w:lastRenderedPageBreak/>
         <w:drawing>
-          <wp:inline distT="0" distB="0" distL="0" distR="0" wp14:anchorId="6897BB53" wp14:editId="7394F2DE">
-            <wp:extent cx="5943600" cy="1073150"/>
+          <wp:inline distT="0" distB="0" distL="0" distR="0" wp14:anchorId="45D1EA6D" wp14:editId="48BFF681">
+            <wp:extent cx="5943600" cy="881380"/>
             <wp:effectExtent l="0" t="0" r="0" b="0"/>
-            <wp:docPr id="40" name="Picture 40"/>
+            <wp:docPr id="7" name="Picture 7"/>
             <wp:cNvGraphicFramePr>
               <a:graphicFrameLocks xmlns:a="http://schemas.openxmlformats.org/drawingml/2006/main" noChangeAspect="1"/>
             </wp:cNvGraphicFramePr>
@@ -3161,7 +3436,7 @@
                   <pic:spPr>
                     <a:xfrm>
                       <a:off x="0" y="0"/>
-                      <a:ext cx="5943600" cy="1073150"/>
+                      <a:ext cx="5943600" cy="881380"/>
                     </a:xfrm>
                     <a:prstGeom prst="rect">
                       <a:avLst/>
@@ -3178,6 +3453,40 @@
       <w:pPr>
         <w:rPr>
           <w:rFonts w:asciiTheme="majorBidi" w:hAnsiTheme="majorBidi" w:cstheme="majorBidi"/>
+          <w:sz w:val="24"/>
+          <w:szCs w:val="24"/>
+          <w:lang w:val="id-ID"/>
+        </w:rPr>
+      </w:pPr>
+    </w:p>
+    <w:p>
+      <w:pPr>
+        <w:pStyle w:val="ListParagraph"/>
+        <w:numPr>
+          <w:ilvl w:val="0"/>
+          <w:numId w:val="3"/>
+        </w:numPr>
+        <w:rPr>
+          <w:rFonts w:asciiTheme="majorBidi" w:hAnsiTheme="majorBidi" w:cstheme="majorBidi"/>
+          <w:sz w:val="24"/>
+          <w:szCs w:val="24"/>
+          <w:lang w:val="id-ID"/>
+        </w:rPr>
+      </w:pPr>
+      <w:r>
+        <w:rPr>
+          <w:rFonts w:asciiTheme="majorBidi" w:hAnsiTheme="majorBidi" w:cstheme="majorBidi"/>
+          <w:sz w:val="24"/>
+          <w:szCs w:val="24"/>
+          <w:lang w:val="id-ID"/>
+        </w:rPr>
+        <w:t>Template</w:t>
+      </w:r>
+    </w:p>
+    <w:p>
+      <w:pPr>
+        <w:rPr>
+          <w:rFonts w:asciiTheme="majorBidi" w:hAnsiTheme="majorBidi" w:cstheme="majorBidi"/>
           <w:b/>
           <w:bCs/>
           <w:sz w:val="24"/>
@@ -3191,10 +3500,10 @@
           <w:lang w:val="id-ID" w:eastAsia="id-ID"/>
         </w:rPr>
         <w:drawing>
-          <wp:inline distT="0" distB="0" distL="0" distR="0" wp14:anchorId="4F0A038E" wp14:editId="50D1696F">
-            <wp:extent cx="5943600" cy="1216660"/>
-            <wp:effectExtent l="0" t="0" r="0" b="2540"/>
-            <wp:docPr id="41" name="Picture 41"/>
+          <wp:inline distT="0" distB="0" distL="0" distR="0" wp14:anchorId="6897BB53" wp14:editId="7394F2DE">
+            <wp:extent cx="5943600" cy="1073150"/>
+            <wp:effectExtent l="0" t="0" r="0" b="0"/>
+            <wp:docPr id="40" name="Picture 40"/>
             <wp:cNvGraphicFramePr>
               <a:graphicFrameLocks xmlns:a="http://schemas.openxmlformats.org/drawingml/2006/main" noChangeAspect="1"/>
             </wp:cNvGraphicFramePr>
@@ -3214,7 +3523,7 @@
                   <pic:spPr>
                     <a:xfrm>
                       <a:off x="0" y="0"/>
-                      <a:ext cx="5943600" cy="1216660"/>
+                      <a:ext cx="5943600" cy="1073150"/>
                     </a:xfrm>
                     <a:prstGeom prst="rect">
                       <a:avLst/>
@@ -3243,12 +3552,11 @@
           <w:noProof/>
           <w:lang w:val="id-ID" w:eastAsia="id-ID"/>
         </w:rPr>
-        <w:lastRenderedPageBreak/>
         <w:drawing>
-          <wp:inline distT="0" distB="0" distL="0" distR="0" wp14:anchorId="7E6B881C" wp14:editId="2DFF8630">
-            <wp:extent cx="5943600" cy="1233170"/>
-            <wp:effectExtent l="0" t="0" r="0" b="5080"/>
-            <wp:docPr id="42" name="Picture 42"/>
+          <wp:inline distT="0" distB="0" distL="0" distR="0" wp14:anchorId="4F0A038E" wp14:editId="50D1696F">
+            <wp:extent cx="5943600" cy="1216660"/>
+            <wp:effectExtent l="0" t="0" r="0" b="2540"/>
+            <wp:docPr id="41" name="Picture 41"/>
             <wp:cNvGraphicFramePr>
               <a:graphicFrameLocks xmlns:a="http://schemas.openxmlformats.org/drawingml/2006/main" noChangeAspect="1"/>
             </wp:cNvGraphicFramePr>
@@ -3268,7 +3576,7 @@
                   <pic:spPr>
                     <a:xfrm>
                       <a:off x="0" y="0"/>
-                      <a:ext cx="5943600" cy="1233170"/>
+                      <a:ext cx="5943600" cy="1216660"/>
                     </a:xfrm>
                     <a:prstGeom prst="rect">
                       <a:avLst/>
@@ -3298,10 +3606,10 @@
           <w:lang w:val="id-ID" w:eastAsia="id-ID"/>
         </w:rPr>
         <w:drawing>
-          <wp:inline distT="0" distB="0" distL="0" distR="0" wp14:anchorId="383D9ACC" wp14:editId="539774C6">
-            <wp:extent cx="5943600" cy="797560"/>
-            <wp:effectExtent l="0" t="0" r="0" b="2540"/>
-            <wp:docPr id="43" name="Picture 43"/>
+          <wp:inline distT="0" distB="0" distL="0" distR="0" wp14:anchorId="7E6B881C" wp14:editId="2DFF8630">
+            <wp:extent cx="5943600" cy="1233170"/>
+            <wp:effectExtent l="0" t="0" r="0" b="5080"/>
+            <wp:docPr id="42" name="Picture 42"/>
             <wp:cNvGraphicFramePr>
               <a:graphicFrameLocks xmlns:a="http://schemas.openxmlformats.org/drawingml/2006/main" noChangeAspect="1"/>
             </wp:cNvGraphicFramePr>
@@ -3321,7 +3629,7 @@
                   <pic:spPr>
                     <a:xfrm>
                       <a:off x="0" y="0"/>
-                      <a:ext cx="5943600" cy="797560"/>
+                      <a:ext cx="5943600" cy="1233170"/>
                     </a:xfrm>
                     <a:prstGeom prst="rect">
                       <a:avLst/>
@@ -3336,39 +3644,6 @@
     </w:p>
     <w:p>
       <w:pPr>
-        <w:pStyle w:val="ListParagraph"/>
-        <w:numPr>
-          <w:ilvl w:val="0"/>
-          <w:numId w:val="3"/>
-        </w:numPr>
-        <w:rPr>
-          <w:rFonts w:asciiTheme="majorBidi" w:hAnsiTheme="majorBidi" w:cstheme="majorBidi"/>
-          <w:sz w:val="24"/>
-          <w:szCs w:val="24"/>
-          <w:lang w:val="id-ID"/>
-        </w:rPr>
-      </w:pPr>
-      <w:r>
-        <w:rPr>
-          <w:rFonts w:asciiTheme="majorBidi" w:hAnsiTheme="majorBidi" w:cstheme="majorBidi"/>
-          <w:sz w:val="24"/>
-          <w:szCs w:val="24"/>
-          <w:lang w:val="id-ID"/>
-        </w:rPr>
-        <w:t>Fungsi</w:t>
-      </w:r>
-      <w:r>
-        <w:rPr>
-          <w:rFonts w:asciiTheme="majorBidi" w:hAnsiTheme="majorBidi" w:cstheme="majorBidi"/>
-          <w:sz w:val="24"/>
-          <w:szCs w:val="24"/>
-          <w:lang w:val="id-ID"/>
-        </w:rPr>
-        <w:t xml:space="preserve"> layani_client untuk membuat thread untuk menangani request dari client</w:t>
-      </w:r>
-    </w:p>
-    <w:p>
-      <w:pPr>
         <w:rPr>
           <w:rFonts w:asciiTheme="majorBidi" w:hAnsiTheme="majorBidi" w:cstheme="majorBidi"/>
           <w:b/>
@@ -3384,10 +3659,10 @@
           <w:lang w:val="id-ID" w:eastAsia="id-ID"/>
         </w:rPr>
         <w:drawing>
-          <wp:inline distT="0" distB="0" distL="0" distR="0" wp14:anchorId="340F6A46" wp14:editId="58D37924">
-            <wp:extent cx="5943600" cy="2765425"/>
-            <wp:effectExtent l="0" t="0" r="0" b="0"/>
-            <wp:docPr id="44" name="Picture 44"/>
+          <wp:inline distT="0" distB="0" distL="0" distR="0" wp14:anchorId="383D9ACC" wp14:editId="539774C6">
+            <wp:extent cx="5943600" cy="797560"/>
+            <wp:effectExtent l="0" t="0" r="0" b="2540"/>
+            <wp:docPr id="43" name="Picture 43"/>
             <wp:cNvGraphicFramePr>
               <a:graphicFrameLocks xmlns:a="http://schemas.openxmlformats.org/drawingml/2006/main" noChangeAspect="1"/>
             </wp:cNvGraphicFramePr>
@@ -3407,7 +3682,7 @@
                   <pic:spPr>
                     <a:xfrm>
                       <a:off x="0" y="0"/>
-                      <a:ext cx="5943600" cy="2765425"/>
+                      <a:ext cx="5943600" cy="797560"/>
                     </a:xfrm>
                     <a:prstGeom prst="rect">
                       <a:avLst/>
@@ -3422,6 +3697,39 @@
     </w:p>
     <w:p>
       <w:pPr>
+        <w:pStyle w:val="ListParagraph"/>
+        <w:numPr>
+          <w:ilvl w:val="0"/>
+          <w:numId w:val="3"/>
+        </w:numPr>
+        <w:rPr>
+          <w:rFonts w:asciiTheme="majorBidi" w:hAnsiTheme="majorBidi" w:cstheme="majorBidi"/>
+          <w:sz w:val="24"/>
+          <w:szCs w:val="24"/>
+          <w:lang w:val="id-ID"/>
+        </w:rPr>
+      </w:pPr>
+      <w:r>
+        <w:rPr>
+          <w:rFonts w:asciiTheme="majorBidi" w:hAnsiTheme="majorBidi" w:cstheme="majorBidi"/>
+          <w:sz w:val="24"/>
+          <w:szCs w:val="24"/>
+          <w:lang w:val="id-ID"/>
+        </w:rPr>
+        <w:t>Fungsi</w:t>
+      </w:r>
+      <w:r>
+        <w:rPr>
+          <w:rFonts w:asciiTheme="majorBidi" w:hAnsiTheme="majorBidi" w:cstheme="majorBidi"/>
+          <w:sz w:val="24"/>
+          <w:szCs w:val="24"/>
+          <w:lang w:val="id-ID"/>
+        </w:rPr>
+        <w:t xml:space="preserve"> layani_client untuk membuat thread untuk menangani request dari client</w:t>
+      </w:r>
+    </w:p>
+    <w:p>
+      <w:pPr>
         <w:rPr>
           <w:rFonts w:asciiTheme="majorBidi" w:hAnsiTheme="majorBidi" w:cstheme="majorBidi"/>
           <w:b/>
@@ -3438,10 +3746,10 @@
         </w:rPr>
         <w:lastRenderedPageBreak/>
         <w:drawing>
-          <wp:inline distT="0" distB="0" distL="0" distR="0" wp14:anchorId="0DD5C48F" wp14:editId="58A52CAF">
-            <wp:extent cx="5943600" cy="2927350"/>
-            <wp:effectExtent l="0" t="0" r="0" b="6350"/>
-            <wp:docPr id="45" name="Picture 45"/>
+          <wp:inline distT="0" distB="0" distL="0" distR="0" wp14:anchorId="4499078F" wp14:editId="6308C0F4">
+            <wp:extent cx="5943600" cy="2157095"/>
+            <wp:effectExtent l="0" t="0" r="0" b="0"/>
+            <wp:docPr id="8" name="Picture 8"/>
             <wp:cNvGraphicFramePr>
               <a:graphicFrameLocks xmlns:a="http://schemas.openxmlformats.org/drawingml/2006/main" noChangeAspect="1"/>
             </wp:cNvGraphicFramePr>
@@ -3461,7 +3769,7 @@
                   <pic:spPr>
                     <a:xfrm>
                       <a:off x="0" y="0"/>
-                      <a:ext cx="5943600" cy="2927350"/>
+                      <a:ext cx="5943600" cy="2157095"/>
                     </a:xfrm>
                     <a:prstGeom prst="rect">
                       <a:avLst/>
@@ -3491,10 +3799,10 @@
           <w:lang w:val="id-ID" w:eastAsia="id-ID"/>
         </w:rPr>
         <w:drawing>
-          <wp:inline distT="0" distB="0" distL="0" distR="0" wp14:anchorId="63EAB430" wp14:editId="1DF3EDDF">
-            <wp:extent cx="5943600" cy="2680970"/>
-            <wp:effectExtent l="0" t="0" r="0" b="5080"/>
-            <wp:docPr id="46" name="Picture 46"/>
+          <wp:inline distT="0" distB="0" distL="0" distR="0" wp14:anchorId="402C84B1" wp14:editId="2DD40E3C">
+            <wp:extent cx="5943600" cy="2748915"/>
+            <wp:effectExtent l="0" t="0" r="0" b="0"/>
+            <wp:docPr id="9" name="Picture 9"/>
             <wp:cNvGraphicFramePr>
               <a:graphicFrameLocks xmlns:a="http://schemas.openxmlformats.org/drawingml/2006/main" noChangeAspect="1"/>
             </wp:cNvGraphicFramePr>
@@ -3514,7 +3822,7 @@
                   <pic:spPr>
                     <a:xfrm>
                       <a:off x="0" y="0"/>
-                      <a:ext cx="5943600" cy="2680970"/>
+                      <a:ext cx="5943600" cy="2748915"/>
                     </a:xfrm>
                     <a:prstGeom prst="rect">
                       <a:avLst/>
@@ -3544,10 +3852,10 @@
           <w:lang w:val="id-ID" w:eastAsia="id-ID"/>
         </w:rPr>
         <w:drawing>
-          <wp:inline distT="0" distB="0" distL="0" distR="0" wp14:anchorId="7864F6A0" wp14:editId="20A8634B">
-            <wp:extent cx="5943600" cy="657860"/>
-            <wp:effectExtent l="0" t="0" r="0" b="8890"/>
-            <wp:docPr id="47" name="Picture 47"/>
+          <wp:inline distT="0" distB="0" distL="0" distR="0" wp14:anchorId="250FFE38" wp14:editId="3D685F7D">
+            <wp:extent cx="5943600" cy="2646680"/>
+            <wp:effectExtent l="0" t="0" r="0" b="1270"/>
+            <wp:docPr id="10" name="Picture 10"/>
             <wp:cNvGraphicFramePr>
               <a:graphicFrameLocks xmlns:a="http://schemas.openxmlformats.org/drawingml/2006/main" noChangeAspect="1"/>
             </wp:cNvGraphicFramePr>
@@ -3567,7 +3875,7 @@
                   <pic:spPr>
                     <a:xfrm>
                       <a:off x="0" y="0"/>
-                      <a:ext cx="5943600" cy="657860"/>
+                      <a:ext cx="5943600" cy="2646680"/>
                     </a:xfrm>
                     <a:prstGeom prst="rect">
                       <a:avLst/>
@@ -3579,6 +3887,96 @@
           </wp:inline>
         </w:drawing>
       </w:r>
+    </w:p>
+    <w:p>
+      <w:pPr>
+        <w:rPr>
+          <w:rFonts w:asciiTheme="majorBidi" w:hAnsiTheme="majorBidi" w:cstheme="majorBidi"/>
+          <w:b/>
+          <w:bCs/>
+          <w:sz w:val="24"/>
+          <w:szCs w:val="24"/>
+          <w:lang w:val="id-ID"/>
+        </w:rPr>
+      </w:pPr>
+      <w:r>
+        <w:rPr>
+          <w:noProof/>
+          <w:lang w:val="id-ID" w:eastAsia="id-ID"/>
+        </w:rPr>
+        <w:lastRenderedPageBreak/>
+        <w:drawing>
+          <wp:inline distT="0" distB="0" distL="0" distR="0" wp14:anchorId="458FD125" wp14:editId="2AA1FF1C">
+            <wp:extent cx="5943600" cy="1489710"/>
+            <wp:effectExtent l="0" t="0" r="0" b="0"/>
+            <wp:docPr id="11" name="Picture 11"/>
+            <wp:cNvGraphicFramePr>
+              <a:graphicFrameLocks xmlns:a="http://schemas.openxmlformats.org/drawingml/2006/main" noChangeAspect="1"/>
+            </wp:cNvGraphicFramePr>
+            <a:graphic xmlns:a="http://schemas.openxmlformats.org/drawingml/2006/main">
+              <a:graphicData uri="http://schemas.openxmlformats.org/drawingml/2006/picture">
+                <pic:pic xmlns:pic="http://schemas.openxmlformats.org/drawingml/2006/picture">
+                  <pic:nvPicPr>
+                    <pic:cNvPr id="1" name=""/>
+                    <pic:cNvPicPr/>
+                  </pic:nvPicPr>
+                  <pic:blipFill>
+                    <a:blip r:embed="rId29"/>
+                    <a:stretch>
+                      <a:fillRect/>
+                    </a:stretch>
+                  </pic:blipFill>
+                  <pic:spPr>
+                    <a:xfrm>
+                      <a:off x="0" y="0"/>
+                      <a:ext cx="5943600" cy="1489710"/>
+                    </a:xfrm>
+                    <a:prstGeom prst="rect">
+                      <a:avLst/>
+                    </a:prstGeom>
+                  </pic:spPr>
+                </pic:pic>
+              </a:graphicData>
+            </a:graphic>
+          </wp:inline>
+        </w:drawing>
+      </w:r>
+    </w:p>
+    <w:p>
+      <w:pPr>
+        <w:rPr>
+          <w:rFonts w:asciiTheme="majorBidi" w:hAnsiTheme="majorBidi" w:cstheme="majorBidi"/>
+          <w:b/>
+          <w:bCs/>
+          <w:sz w:val="24"/>
+          <w:szCs w:val="24"/>
+          <w:lang w:val="id-ID"/>
+        </w:rPr>
+      </w:pPr>
+    </w:p>
+    <w:p>
+      <w:pPr>
+        <w:rPr>
+          <w:rFonts w:asciiTheme="majorBidi" w:hAnsiTheme="majorBidi" w:cstheme="majorBidi"/>
+          <w:b/>
+          <w:bCs/>
+          <w:sz w:val="24"/>
+          <w:szCs w:val="24"/>
+          <w:lang w:val="id-ID"/>
+        </w:rPr>
+      </w:pPr>
+    </w:p>
+    <w:p>
+      <w:pPr>
+        <w:rPr>
+          <w:rFonts w:asciiTheme="majorBidi" w:hAnsiTheme="majorBidi" w:cstheme="majorBidi"/>
+          <w:b/>
+          <w:bCs/>
+          <w:sz w:val="24"/>
+          <w:szCs w:val="24"/>
+          <w:lang w:val="id-ID"/>
+        </w:rPr>
+      </w:pPr>
     </w:p>
     <w:p>
       <w:pPr>
@@ -3899,8 +4297,8 @@
             <v:path o:extrusionok="f" gradientshapeok="t" o:connecttype="rect"/>
             <o:lock v:ext="edit" aspectratio="t"/>
           </v:shapetype>
-          <v:shape id="_x0000_i1025" type="#_x0000_t75" style="width:467.7pt;height:467.7pt">
-            <v:imagedata r:id="rId29" o:title="1513351221483"/>
+          <v:shape id="_x0000_i1025" type="#_x0000_t75" style="width:468pt;height:468pt">
+            <v:imagedata r:id="rId30" o:title="1513351221483"/>
           </v:shape>
         </w:pict>
       </w:r>
@@ -5051,6 +5449,7 @@
                 <w:rFonts w:asciiTheme="majorBidi" w:hAnsiTheme="majorBidi" w:cstheme="majorBidi"/>
                 <w:sz w:val="24"/>
                 <w:szCs w:val="24"/>
+                <w:lang w:val="id-ID"/>
               </w:rPr>
             </w:pPr>
             <w:r>
@@ -5097,8 +5496,15 @@
               </w:rPr>
               <w:t>file</w:t>
             </w:r>
-            <w:bookmarkStart w:id="0" w:name="_GoBack"/>
-            <w:bookmarkEnd w:id="0"/>
+            <w:r>
+              <w:rPr>
+                <w:rFonts w:asciiTheme="majorBidi" w:hAnsiTheme="majorBidi" w:cstheme="majorBidi"/>
+                <w:sz w:val="24"/>
+                <w:szCs w:val="24"/>
+                <w:lang w:val="id-ID"/>
+              </w:rPr>
+              <w:t>, download</w:t>
+            </w:r>
           </w:p>
         </w:tc>
       </w:tr>
@@ -5111,6 +5517,45 @@
           <w:szCs w:val="24"/>
         </w:rPr>
       </w:pPr>
+    </w:p>
+    <w:p>
+      <w:pPr>
+        <w:rPr>
+          <w:rFonts w:asciiTheme="majorBidi" w:hAnsiTheme="majorBidi" w:cstheme="majorBidi"/>
+          <w:sz w:val="24"/>
+          <w:szCs w:val="24"/>
+          <w:lang w:val="id-ID"/>
+        </w:rPr>
+      </w:pPr>
+      <w:r>
+        <w:rPr>
+          <w:rFonts w:asciiTheme="majorBidi" w:hAnsiTheme="majorBidi" w:cstheme="majorBidi"/>
+          <w:sz w:val="24"/>
+          <w:szCs w:val="24"/>
+          <w:lang w:val="id-ID"/>
+        </w:rPr>
+        <w:t xml:space="preserve">Link github: </w:t>
+      </w:r>
+      <w:r>
+        <w:rPr>
+          <w:rFonts w:asciiTheme="majorBidi" w:hAnsiTheme="majorBidi" w:cstheme="majorBidi"/>
+          <w:sz w:val="24"/>
+          <w:szCs w:val="24"/>
+          <w:lang w:val="id-ID"/>
+        </w:rPr>
+        <w:t>https://github.com/arij</w:t>
+      </w:r>
+      <w:bookmarkStart w:id="0" w:name="_GoBack"/>
+      <w:bookmarkEnd w:id="0"/>
+      <w:r>
+        <w:rPr>
+          <w:rFonts w:asciiTheme="majorBidi" w:hAnsiTheme="majorBidi" w:cstheme="majorBidi"/>
+          <w:sz w:val="24"/>
+          <w:szCs w:val="24"/>
+          <w:lang w:val="id-ID"/>
+        </w:rPr>
+        <w:t>nafi/progjar_http</w:t>
+      </w:r>
     </w:p>
     <w:sectPr>
       <w:pgSz w:w="12240" w:h="15840"/>

</xml_diff>